<commit_message>
Add the ultra frame
</commit_message>
<xml_diff>
--- a/word/20151910000-姓名-AG实验03-编程实现求最小k-树.docx
+++ b/word/20151910000-姓名-AG实验03-编程实现求最小k-树.docx
@@ -1,10 +1,10 @@
 
 <file path=word/document.xml><?xml version="1.0" encoding="utf-8"?>
-<w:document xmlns:wpc="http://schemas.microsoft.com/office/word/2010/wordprocessingCanvas" xmlns:cx="http://schemas.microsoft.com/office/drawing/2014/chartex" xmlns:cx1="http://schemas.microsoft.com/office/drawing/2015/9/8/chartex" xmlns:cx2="http://schemas.microsoft.com/office/drawing/2015/10/21/chartex" xmlns:cx3="http://schemas.microsoft.com/office/drawing/2016/5/9/chartex" xmlns:cx4="http://schemas.microsoft.com/office/drawing/2016/5/10/chartex" xmlns:cx5="http://schemas.microsoft.com/office/drawing/2016/5/11/chartex" xmlns:cx6="http://schemas.microsoft.com/office/drawing/2016/5/12/chartex" xmlns:cx7="http://schemas.microsoft.com/office/drawing/2016/5/13/chartex" xmlns:cx8="http://schemas.microsoft.com/office/drawing/2016/5/14/chartex" xmlns:mc="http://schemas.openxmlformats.org/markup-compatibility/2006" xmlns:aink="http://schemas.microsoft.com/office/drawing/2016/ink" xmlns:am3d="http://schemas.microsoft.com/office/drawing/2017/model3d" xmlns:o="urn:schemas-microsoft-com:office:office" xmlns:r="http://schemas.openxmlformats.org/officeDocument/2006/relationships" xmlns:m="http://schemas.openxmlformats.org/officeDocument/2006/math" xmlns:v="urn:schemas-microsoft-com:vml" xmlns:wp14="http://schemas.microsoft.com/office/word/2010/wordprocessingDrawing" xmlns:wp="http://schemas.openxmlformats.org/drawingml/2006/wordprocessingDrawing" xmlns:w10="urn:schemas-microsoft-com:office:word" xmlns:w="http://schemas.openxmlformats.org/wordprocessingml/2006/main" xmlns:w14="http://schemas.microsoft.com/office/word/2010/wordml" xmlns:w15="http://schemas.microsoft.com/office/word/2012/wordml" xmlns:w16cid="http://schemas.microsoft.com/office/word/2016/wordml/cid" xmlns:w16se="http://schemas.microsoft.com/office/word/2015/wordml/symex" xmlns:wpg="http://schemas.microsoft.com/office/word/2010/wordprocessingGroup" xmlns:wpi="http://schemas.microsoft.com/office/word/2010/wordprocessingInk" xmlns:wne="http://schemas.microsoft.com/office/word/2006/wordml" xmlns:wps="http://schemas.microsoft.com/office/word/2010/wordprocessingShape" mc:Ignorable="w14 w15 w16se w16cid wp14">
+<w:document xmlns:ve="http://schemas.openxmlformats.org/markup-compatibility/2006" xmlns:o="urn:schemas-microsoft-com:office:office" xmlns:r="http://schemas.openxmlformats.org/officeDocument/2006/relationships" xmlns:m="http://schemas.openxmlformats.org/officeDocument/2006/math" xmlns:v="urn:schemas-microsoft-com:vml" xmlns:wp="http://schemas.openxmlformats.org/drawingml/2006/wordprocessingDrawing" xmlns:w10="urn:schemas-microsoft-com:office:word" xmlns:w="http://schemas.openxmlformats.org/wordprocessingml/2006/main" xmlns:wne="http://schemas.microsoft.com/office/word/2006/wordml">
   <w:body>
     <w:p>
       <w:pPr>
-        <w:pStyle w:val="a8"/>
+        <w:pStyle w:val="a6"/>
       </w:pPr>
       <w:r>
         <w:rPr>
@@ -43,10 +43,10 @@
     </w:p>
     <w:tbl>
       <w:tblPr>
-        <w:tblStyle w:val="aa"/>
+        <w:tblStyle w:val="a7"/>
         <w:tblW w:w="11335" w:type="dxa"/>
         <w:tblLayout w:type="fixed"/>
-        <w:tblLook w:val="0000" w:firstRow="0" w:lastRow="0" w:firstColumn="0" w:lastColumn="0" w:noHBand="0" w:noVBand="0"/>
+        <w:tblLook w:val="0000"/>
       </w:tblPr>
       <w:tblGrid>
         <w:gridCol w:w="5098"/>
@@ -67,33 +67,33 @@
             </w:pPr>
             <w:r>
               <w:rPr>
-                <w:rStyle w:val="ac"/>
+                <w:rStyle w:val="a9"/>
               </w:rPr>
               <w:t>课程</w:t>
             </w:r>
             <w:r>
               <w:rPr>
-                <w:rStyle w:val="ac"/>
+                <w:rStyle w:val="a9"/>
                 <w:rFonts w:hint="eastAsia"/>
               </w:rPr>
               <w:t>名称</w:t>
             </w:r>
             <w:r>
               <w:rPr>
-                <w:rStyle w:val="ac"/>
+                <w:rStyle w:val="a9"/>
               </w:rPr>
               <w:t>：</w:t>
             </w:r>
             <w:r>
               <w:rPr>
-                <w:rStyle w:val="ad"/>
+                <w:rStyle w:val="aa"/>
                 <w:rFonts w:hint="eastAsia"/>
               </w:rPr>
               <w:t>算法图论</w:t>
             </w:r>
             <w:r>
               <w:rPr>
-                <w:rStyle w:val="ad"/>
+                <w:rStyle w:val="aa"/>
                 <w:rFonts w:hint="eastAsia"/>
               </w:rPr>
               <w:t>实验</w:t>
@@ -113,27 +113,27 @@
             </w:pPr>
             <w:r>
               <w:rPr>
-                <w:rStyle w:val="ac"/>
+                <w:rStyle w:val="a9"/>
                 <w:rFonts w:hint="eastAsia"/>
               </w:rPr>
               <w:t>年级</w:t>
             </w:r>
             <w:r>
               <w:rPr>
-                <w:rStyle w:val="ac"/>
+                <w:rStyle w:val="a9"/>
               </w:rPr>
               <w:t>：</w:t>
             </w:r>
             <w:r>
               <w:rPr>
-                <w:rStyle w:val="ad"/>
+                <w:rStyle w:val="aa"/>
                 <w:rFonts w:hint="eastAsia"/>
               </w:rPr>
               <w:t>2015</w:t>
             </w:r>
             <w:r>
               <w:rPr>
-                <w:rStyle w:val="ad"/>
+                <w:rStyle w:val="aa"/>
                 <w:rFonts w:hint="eastAsia"/>
               </w:rPr>
               <w:t>级</w:t>
@@ -153,14 +153,14 @@
             </w:pPr>
             <w:r>
               <w:rPr>
-                <w:rStyle w:val="ac"/>
+                <w:rStyle w:val="a9"/>
                 <w:rFonts w:hint="eastAsia"/>
               </w:rPr>
               <w:t>上机实践成绩</w:t>
             </w:r>
             <w:r>
               <w:rPr>
-                <w:rStyle w:val="ac"/>
+                <w:rStyle w:val="a9"/>
                 <w:rFonts w:hint="eastAsia"/>
               </w:rPr>
               <w:t>：</w:t>
@@ -182,21 +182,21 @@
             </w:pPr>
             <w:r>
               <w:rPr>
-                <w:rStyle w:val="ac"/>
+                <w:rStyle w:val="a9"/>
                 <w:rFonts w:hint="eastAsia"/>
               </w:rPr>
               <w:t>指导教师</w:t>
             </w:r>
             <w:r>
               <w:rPr>
-                <w:rStyle w:val="ac"/>
+                <w:rStyle w:val="a9"/>
                 <w:rFonts w:hint="eastAsia"/>
               </w:rPr>
               <w:t>：</w:t>
             </w:r>
             <w:r>
               <w:rPr>
-                <w:rStyle w:val="ad"/>
+                <w:rStyle w:val="aa"/>
                 <w:rFonts w:hint="eastAsia"/>
               </w:rPr>
               <w:t>李建平</w:t>
@@ -210,19 +210,19 @@
           <w:p>
             <w:pPr>
               <w:rPr>
-                <w:rStyle w:val="ad"/>
+                <w:rStyle w:val="aa"/>
               </w:rPr>
             </w:pPr>
             <w:r>
               <w:rPr>
-                <w:rStyle w:val="ac"/>
+                <w:rStyle w:val="a9"/>
                 <w:rFonts w:hint="eastAsia"/>
               </w:rPr>
               <w:t>姓名</w:t>
             </w:r>
             <w:r>
               <w:rPr>
-                <w:rStyle w:val="ac"/>
+                <w:rStyle w:val="a9"/>
               </w:rPr>
               <w:t>：</w:t>
             </w:r>
@@ -241,7 +241,7 @@
             </w:pPr>
             <w:r>
               <w:rPr>
-                <w:rStyle w:val="ac"/>
+                <w:rStyle w:val="a9"/>
                 <w:rFonts w:hint="eastAsia"/>
               </w:rPr>
               <w:t>专业：</w:t>
@@ -262,47 +262,47 @@
             </w:pPr>
             <w:r>
               <w:rPr>
-                <w:rStyle w:val="ac"/>
+                <w:rStyle w:val="a9"/>
                 <w:rFonts w:hint="eastAsia"/>
               </w:rPr>
               <w:t>上机实践</w:t>
             </w:r>
             <w:r>
               <w:rPr>
-                <w:rStyle w:val="ac"/>
+                <w:rStyle w:val="a9"/>
               </w:rPr>
               <w:t>名称</w:t>
             </w:r>
             <w:r>
               <w:rPr>
-                <w:rStyle w:val="ac"/>
+                <w:rStyle w:val="a9"/>
               </w:rPr>
               <w:t>：</w:t>
             </w:r>
             <w:r>
               <w:rPr>
-                <w:rStyle w:val="ad"/>
+                <w:rStyle w:val="aa"/>
                 <w:rFonts w:hint="eastAsia"/>
               </w:rPr>
               <w:t>编程实现</w:t>
             </w:r>
             <w:r>
               <w:rPr>
-                <w:rStyle w:val="ad"/>
+                <w:rStyle w:val="aa"/>
                 <w:rFonts w:hint="eastAsia"/>
               </w:rPr>
               <w:t>求最小</w:t>
             </w:r>
             <w:r>
               <w:rPr>
-                <w:rStyle w:val="ad"/>
+                <w:rStyle w:val="aa"/>
                 <w:rFonts w:hint="eastAsia"/>
               </w:rPr>
               <w:t>K-</w:t>
             </w:r>
             <w:r>
               <w:rPr>
-                <w:rStyle w:val="ad"/>
+                <w:rStyle w:val="aa"/>
                 <w:rFonts w:hint="eastAsia"/>
               </w:rPr>
               <w:t>树</w:t>
@@ -322,28 +322,28 @@
             </w:pPr>
             <w:r>
               <w:rPr>
-                <w:rStyle w:val="ac"/>
+                <w:rStyle w:val="a9"/>
                 <w:rFonts w:hint="eastAsia"/>
               </w:rPr>
               <w:t>学号</w:t>
             </w:r>
             <w:r>
               <w:rPr>
-                <w:rStyle w:val="ac"/>
+                <w:rStyle w:val="a9"/>
                 <w:rFonts w:hint="eastAsia"/>
               </w:rPr>
               <w:t>：</w:t>
             </w:r>
             <w:r>
               <w:rPr>
-                <w:rStyle w:val="ad"/>
+                <w:rStyle w:val="aa"/>
                 <w:rFonts w:hint="eastAsia"/>
               </w:rPr>
               <w:t>2</w:t>
             </w:r>
             <w:r>
               <w:rPr>
-                <w:rStyle w:val="ad"/>
+                <w:rStyle w:val="aa"/>
               </w:rPr>
               <w:t>0151910042</w:t>
             </w:r>
@@ -362,28 +362,28 @@
             </w:pPr>
             <w:r>
               <w:rPr>
-                <w:rStyle w:val="ac"/>
+                <w:rStyle w:val="a9"/>
                 <w:rFonts w:hint="eastAsia"/>
               </w:rPr>
               <w:t>上机实践日期</w:t>
             </w:r>
             <w:r>
               <w:rPr>
-                <w:rStyle w:val="ac"/>
+                <w:rStyle w:val="a9"/>
                 <w:rFonts w:hint="eastAsia"/>
               </w:rPr>
               <w:t>：</w:t>
             </w:r>
             <w:r>
               <w:rPr>
-                <w:rStyle w:val="ad"/>
+                <w:rStyle w:val="aa"/>
                 <w:rFonts w:hint="eastAsia"/>
               </w:rPr>
               <w:t>2018-</w:t>
             </w:r>
             <w:r>
               <w:rPr>
-                <w:rStyle w:val="ad"/>
+                <w:rStyle w:val="aa"/>
                 <w:rFonts w:hint="eastAsia"/>
               </w:rPr>
               <w:t>10-18</w:t>
@@ -407,22 +407,23 @@
             </w:pPr>
             <w:r>
               <w:rPr>
-                <w:rStyle w:val="ac"/>
+                <w:rStyle w:val="a9"/>
                 <w:rFonts w:hint="eastAsia"/>
               </w:rPr>
               <w:t>上机实践编号</w:t>
             </w:r>
             <w:r>
               <w:rPr>
-                <w:rStyle w:val="ac"/>
+                <w:rStyle w:val="a9"/>
               </w:rPr>
               <w:t>：</w:t>
             </w:r>
             <w:r>
               <w:rPr>
-                <w:rStyle w:val="ad"/>
+                <w:rStyle w:val="aa"/>
+                <w:rFonts w:hint="eastAsia"/>
               </w:rPr>
-              <w:t>1</w:t>
+              <w:t>3</w:t>
             </w:r>
           </w:p>
         </w:tc>
@@ -439,14 +440,14 @@
             </w:pPr>
             <w:r>
               <w:rPr>
-                <w:rStyle w:val="ac"/>
+                <w:rStyle w:val="a9"/>
                 <w:rFonts w:hint="eastAsia"/>
               </w:rPr>
               <w:t>组号</w:t>
             </w:r>
             <w:r>
               <w:rPr>
-                <w:rStyle w:val="ac"/>
+                <w:rStyle w:val="a9"/>
               </w:rPr>
               <w:t>：</w:t>
             </w:r>
@@ -478,6 +479,7 @@
     <w:p>
       <w:pPr>
         <w:pStyle w:val="1"/>
+        <w:spacing w:before="120" w:after="120"/>
       </w:pPr>
       <w:r>
         <w:rPr>
@@ -491,7 +493,7 @@
     </w:p>
     <w:p>
       <w:pPr>
-        <w:pStyle w:val="af5"/>
+        <w:pStyle w:val="af"/>
         <w:numPr>
           <w:ilvl w:val="0"/>
           <w:numId w:val="32"/>
@@ -519,7 +521,7 @@
     </w:p>
     <w:p>
       <w:pPr>
-        <w:pStyle w:val="af5"/>
+        <w:pStyle w:val="af"/>
         <w:numPr>
           <w:ilvl w:val="0"/>
           <w:numId w:val="32"/>
@@ -548,6 +550,7 @@
     <w:p>
       <w:pPr>
         <w:pStyle w:val="1"/>
+        <w:spacing w:before="120" w:after="120"/>
       </w:pPr>
       <w:r>
         <w:rPr>
@@ -561,7 +564,7 @@
     </w:p>
     <w:p>
       <w:pPr>
-        <w:pStyle w:val="af5"/>
+        <w:pStyle w:val="af"/>
         <w:numPr>
           <w:ilvl w:val="0"/>
           <w:numId w:val="34"/>
@@ -589,7 +592,7 @@
     </w:p>
     <w:p>
       <w:pPr>
-        <w:pStyle w:val="af5"/>
+        <w:pStyle w:val="af"/>
         <w:numPr>
           <w:ilvl w:val="0"/>
           <w:numId w:val="34"/>
@@ -618,6 +621,7 @@
     <w:p>
       <w:pPr>
         <w:pStyle w:val="1"/>
+        <w:spacing w:before="120" w:after="120"/>
       </w:pPr>
       <w:r>
         <w:rPr>
@@ -724,6 +728,7 @@
     <w:p>
       <w:pPr>
         <w:pStyle w:val="1"/>
+        <w:spacing w:before="120" w:after="120"/>
         <w:sectPr>
           <w:footerReference w:type="default" r:id="rId8"/>
           <w:footnotePr>
@@ -745,6 +750,7 @@
     <w:p>
       <w:pPr>
         <w:pStyle w:val="1"/>
+        <w:spacing w:before="120" w:after="120"/>
       </w:pPr>
       <w:r>
         <w:rPr>
@@ -761,6 +767,7 @@
     <w:p>
       <w:pPr>
         <w:pStyle w:val="1"/>
+        <w:spacing w:before="120" w:after="120"/>
       </w:pPr>
       <w:r>
         <w:t>参考文献</w:t>
@@ -769,7 +776,7 @@
     <w:p>
       <w:pPr>
         <w:pStyle w:val="EndNoteBibliography"/>
-        <w:spacing w:beforeLines="0" w:before="0" w:afterLines="0" w:after="0" w:line="360" w:lineRule="exact"/>
+        <w:spacing w:beforeLines="0" w:afterLines="0" w:line="360" w:lineRule="exact"/>
         <w:rPr>
           <w:sz w:val="24"/>
         </w:rPr>
@@ -876,8 +883,8 @@
 </file>
 
 <file path=word/endnotes.xml><?xml version="1.0" encoding="utf-8"?>
-<w:endnotes xmlns:wpc="http://schemas.microsoft.com/office/word/2010/wordprocessingCanvas" xmlns:cx="http://schemas.microsoft.com/office/drawing/2014/chartex" xmlns:cx1="http://schemas.microsoft.com/office/drawing/2015/9/8/chartex" xmlns:cx2="http://schemas.microsoft.com/office/drawing/2015/10/21/chartex" xmlns:cx3="http://schemas.microsoft.com/office/drawing/2016/5/9/chartex" xmlns:cx4="http://schemas.microsoft.com/office/drawing/2016/5/10/chartex" xmlns:cx5="http://schemas.microsoft.com/office/drawing/2016/5/11/chartex" xmlns:cx6="http://schemas.microsoft.com/office/drawing/2016/5/12/chartex" xmlns:cx7="http://schemas.microsoft.com/office/drawing/2016/5/13/chartex" xmlns:cx8="http://schemas.microsoft.com/office/drawing/2016/5/14/chartex" xmlns:mc="http://schemas.openxmlformats.org/markup-compatibility/2006" xmlns:aink="http://schemas.microsoft.com/office/drawing/2016/ink" xmlns:am3d="http://schemas.microsoft.com/office/drawing/2017/model3d" xmlns:o="urn:schemas-microsoft-com:office:office" xmlns:r="http://schemas.openxmlformats.org/officeDocument/2006/relationships" xmlns:m="http://schemas.openxmlformats.org/officeDocument/2006/math" xmlns:v="urn:schemas-microsoft-com:vml" xmlns:wp14="http://schemas.microsoft.com/office/word/2010/wordprocessingDrawing" xmlns:wp="http://schemas.openxmlformats.org/drawingml/2006/wordprocessingDrawing" xmlns:w10="urn:schemas-microsoft-com:office:word" xmlns:w="http://schemas.openxmlformats.org/wordprocessingml/2006/main" xmlns:w14="http://schemas.microsoft.com/office/word/2010/wordml" xmlns:w15="http://schemas.microsoft.com/office/word/2012/wordml" xmlns:w16cid="http://schemas.microsoft.com/office/word/2016/wordml/cid" xmlns:w16se="http://schemas.microsoft.com/office/word/2015/wordml/symex" xmlns:wpg="http://schemas.microsoft.com/office/word/2010/wordprocessingGroup" xmlns:wpi="http://schemas.microsoft.com/office/word/2010/wordprocessingInk" xmlns:wne="http://schemas.microsoft.com/office/word/2006/wordml" xmlns:wps="http://schemas.microsoft.com/office/word/2010/wordprocessingShape" mc:Ignorable="w14 w15 w16se w16cid wp14">
-  <w:endnote w:type="separator" w:id="-1">
+<w:endnotes xmlns:ve="http://schemas.openxmlformats.org/markup-compatibility/2006" xmlns:o="urn:schemas-microsoft-com:office:office" xmlns:r="http://schemas.openxmlformats.org/officeDocument/2006/relationships" xmlns:m="http://schemas.openxmlformats.org/officeDocument/2006/math" xmlns:v="urn:schemas-microsoft-com:vml" xmlns:wp="http://schemas.openxmlformats.org/drawingml/2006/wordprocessingDrawing" xmlns:w10="urn:schemas-microsoft-com:office:word" xmlns:w="http://schemas.openxmlformats.org/wordprocessingml/2006/main" xmlns:wne="http://schemas.microsoft.com/office/word/2006/wordml">
+  <w:endnote w:type="separator" w:id="0">
     <w:p>
       <w:r>
         <w:separator/>
@@ -885,7 +892,7 @@
     </w:p>
     <w:p/>
   </w:endnote>
-  <w:endnote w:type="continuationSeparator" w:id="0">
+  <w:endnote w:type="continuationSeparator" w:id="1">
     <w:p>
       <w:r>
         <w:continuationSeparator/>
@@ -897,10 +904,10 @@
 </file>
 
 <file path=word/footer1.xml><?xml version="1.0" encoding="utf-8"?>
-<w:ftr xmlns:wpc="http://schemas.microsoft.com/office/word/2010/wordprocessingCanvas" xmlns:cx="http://schemas.microsoft.com/office/drawing/2014/chartex" xmlns:cx1="http://schemas.microsoft.com/office/drawing/2015/9/8/chartex" xmlns:cx2="http://schemas.microsoft.com/office/drawing/2015/10/21/chartex" xmlns:cx3="http://schemas.microsoft.com/office/drawing/2016/5/9/chartex" xmlns:cx4="http://schemas.microsoft.com/office/drawing/2016/5/10/chartex" xmlns:cx5="http://schemas.microsoft.com/office/drawing/2016/5/11/chartex" xmlns:cx6="http://schemas.microsoft.com/office/drawing/2016/5/12/chartex" xmlns:cx7="http://schemas.microsoft.com/office/drawing/2016/5/13/chartex" xmlns:cx8="http://schemas.microsoft.com/office/drawing/2016/5/14/chartex" xmlns:mc="http://schemas.openxmlformats.org/markup-compatibility/2006" xmlns:aink="http://schemas.microsoft.com/office/drawing/2016/ink" xmlns:am3d="http://schemas.microsoft.com/office/drawing/2017/model3d" xmlns:o="urn:schemas-microsoft-com:office:office" xmlns:r="http://schemas.openxmlformats.org/officeDocument/2006/relationships" xmlns:m="http://schemas.openxmlformats.org/officeDocument/2006/math" xmlns:v="urn:schemas-microsoft-com:vml" xmlns:wp14="http://schemas.microsoft.com/office/word/2010/wordprocessingDrawing" xmlns:wp="http://schemas.openxmlformats.org/drawingml/2006/wordprocessingDrawing" xmlns:w10="urn:schemas-microsoft-com:office:word" xmlns:w="http://schemas.openxmlformats.org/wordprocessingml/2006/main" xmlns:w14="http://schemas.microsoft.com/office/word/2010/wordml" xmlns:w15="http://schemas.microsoft.com/office/word/2012/wordml" xmlns:w16cid="http://schemas.microsoft.com/office/word/2016/wordml/cid" xmlns:w16se="http://schemas.microsoft.com/office/word/2015/wordml/symex" xmlns:wpg="http://schemas.microsoft.com/office/word/2010/wordprocessingGroup" xmlns:wpi="http://schemas.microsoft.com/office/word/2010/wordprocessingInk" xmlns:wne="http://schemas.microsoft.com/office/word/2006/wordml" xmlns:wps="http://schemas.microsoft.com/office/word/2010/wordprocessingShape" mc:Ignorable="w14 w15 w16se w16cid wp14">
+<w:ftr xmlns:ve="http://schemas.openxmlformats.org/markup-compatibility/2006" xmlns:o="urn:schemas-microsoft-com:office:office" xmlns:r="http://schemas.openxmlformats.org/officeDocument/2006/relationships" xmlns:m="http://schemas.openxmlformats.org/officeDocument/2006/math" xmlns:v="urn:schemas-microsoft-com:vml" xmlns:wp="http://schemas.openxmlformats.org/drawingml/2006/wordprocessingDrawing" xmlns:w10="urn:schemas-microsoft-com:office:word" xmlns:w="http://schemas.openxmlformats.org/wordprocessingml/2006/main" xmlns:wne="http://schemas.microsoft.com/office/word/2006/wordml">
   <w:p>
     <w:pPr>
-      <w:pStyle w:val="a6"/>
+      <w:pStyle w:val="a5"/>
       <w:jc w:val="center"/>
     </w:pPr>
     <w:r>
@@ -917,7 +924,6 @@
           <w:docPartUnique/>
         </w:docPartObj>
       </w:sdtPr>
-      <w:sdtEndPr/>
       <w:sdtContent>
         <w:r>
           <w:rPr>
@@ -944,9 +950,10 @@
           <w:rPr>
             <w:rFonts w:ascii="Modern No. 20" w:hAnsi="Modern No. 20"/>
             <w:i/>
+            <w:noProof/>
             <w:lang w:val="zh-CN"/>
           </w:rPr>
-          <w:t>2</w:t>
+          <w:t>1</w:t>
         </w:r>
         <w:r>
           <w:rPr>
@@ -966,27 +973,27 @@
   </w:p>
   <w:p>
     <w:pPr>
-      <w:pStyle w:val="a6"/>
+      <w:pStyle w:val="a5"/>
     </w:pPr>
   </w:p>
 </w:ftr>
 </file>
 
 <file path=word/footnotes.xml><?xml version="1.0" encoding="utf-8"?>
-<w:footnotes xmlns:wpc="http://schemas.microsoft.com/office/word/2010/wordprocessingCanvas" xmlns:cx="http://schemas.microsoft.com/office/drawing/2014/chartex" xmlns:cx1="http://schemas.microsoft.com/office/drawing/2015/9/8/chartex" xmlns:cx2="http://schemas.microsoft.com/office/drawing/2015/10/21/chartex" xmlns:cx3="http://schemas.microsoft.com/office/drawing/2016/5/9/chartex" xmlns:cx4="http://schemas.microsoft.com/office/drawing/2016/5/10/chartex" xmlns:cx5="http://schemas.microsoft.com/office/drawing/2016/5/11/chartex" xmlns:cx6="http://schemas.microsoft.com/office/drawing/2016/5/12/chartex" xmlns:cx7="http://schemas.microsoft.com/office/drawing/2016/5/13/chartex" xmlns:cx8="http://schemas.microsoft.com/office/drawing/2016/5/14/chartex" xmlns:mc="http://schemas.openxmlformats.org/markup-compatibility/2006" xmlns:aink="http://schemas.microsoft.com/office/drawing/2016/ink" xmlns:am3d="http://schemas.microsoft.com/office/drawing/2017/model3d" xmlns:o="urn:schemas-microsoft-com:office:office" xmlns:r="http://schemas.openxmlformats.org/officeDocument/2006/relationships" xmlns:m="http://schemas.openxmlformats.org/officeDocument/2006/math" xmlns:v="urn:schemas-microsoft-com:vml" xmlns:wp14="http://schemas.microsoft.com/office/word/2010/wordprocessingDrawing" xmlns:wp="http://schemas.openxmlformats.org/drawingml/2006/wordprocessingDrawing" xmlns:w10="urn:schemas-microsoft-com:office:word" xmlns:w="http://schemas.openxmlformats.org/wordprocessingml/2006/main" xmlns:w14="http://schemas.microsoft.com/office/word/2010/wordml" xmlns:w15="http://schemas.microsoft.com/office/word/2012/wordml" xmlns:w16cid="http://schemas.microsoft.com/office/word/2016/wordml/cid" xmlns:w16se="http://schemas.microsoft.com/office/word/2015/wordml/symex" xmlns:wpg="http://schemas.microsoft.com/office/word/2010/wordprocessingGroup" xmlns:wpi="http://schemas.microsoft.com/office/word/2010/wordprocessingInk" xmlns:wne="http://schemas.microsoft.com/office/word/2006/wordml" xmlns:wps="http://schemas.microsoft.com/office/word/2010/wordprocessingShape" mc:Ignorable="w14 w15 w16se w16cid wp14">
-  <w:footnote w:type="separator" w:id="-1">
+<w:footnotes xmlns:ve="http://schemas.openxmlformats.org/markup-compatibility/2006" xmlns:o="urn:schemas-microsoft-com:office:office" xmlns:r="http://schemas.openxmlformats.org/officeDocument/2006/relationships" xmlns:m="http://schemas.openxmlformats.org/officeDocument/2006/math" xmlns:v="urn:schemas-microsoft-com:vml" xmlns:wp="http://schemas.openxmlformats.org/drawingml/2006/wordprocessingDrawing" xmlns:w10="urn:schemas-microsoft-com:office:word" xmlns:w="http://schemas.openxmlformats.org/wordprocessingml/2006/main" xmlns:wne="http://schemas.microsoft.com/office/word/2006/wordml">
+  <w:footnote w:type="separator" w:id="0">
     <w:p/>
     <w:p/>
   </w:footnote>
-  <w:footnote w:type="continuationSeparator" w:id="0">
+  <w:footnote w:type="continuationSeparator" w:id="1">
     <w:p>
       <w:pPr>
-        <w:pStyle w:val="a6"/>
+        <w:pStyle w:val="a5"/>
       </w:pPr>
     </w:p>
     <w:p/>
   </w:footnote>
-  <w:footnote w:type="continuationNotice" w:id="1">
+  <w:footnote w:type="continuationNotice" w:id="2">
     <w:p>
       <w:pPr>
         <w:spacing w:line="240" w:lineRule="auto"/>
@@ -998,7 +1005,7 @@
 </file>
 
 <file path=word/header1.xml><?xml version="1.0" encoding="utf-8"?>
-<w:hdr xmlns:wpc="http://schemas.microsoft.com/office/word/2010/wordprocessingCanvas" xmlns:cx="http://schemas.microsoft.com/office/drawing/2014/chartex" xmlns:cx1="http://schemas.microsoft.com/office/drawing/2015/9/8/chartex" xmlns:cx2="http://schemas.microsoft.com/office/drawing/2015/10/21/chartex" xmlns:cx3="http://schemas.microsoft.com/office/drawing/2016/5/9/chartex" xmlns:cx4="http://schemas.microsoft.com/office/drawing/2016/5/10/chartex" xmlns:cx5="http://schemas.microsoft.com/office/drawing/2016/5/11/chartex" xmlns:cx6="http://schemas.microsoft.com/office/drawing/2016/5/12/chartex" xmlns:cx7="http://schemas.microsoft.com/office/drawing/2016/5/13/chartex" xmlns:cx8="http://schemas.microsoft.com/office/drawing/2016/5/14/chartex" xmlns:mc="http://schemas.openxmlformats.org/markup-compatibility/2006" xmlns:aink="http://schemas.microsoft.com/office/drawing/2016/ink" xmlns:am3d="http://schemas.microsoft.com/office/drawing/2017/model3d" xmlns:o="urn:schemas-microsoft-com:office:office" xmlns:r="http://schemas.openxmlformats.org/officeDocument/2006/relationships" xmlns:m="http://schemas.openxmlformats.org/officeDocument/2006/math" xmlns:v="urn:schemas-microsoft-com:vml" xmlns:wp14="http://schemas.microsoft.com/office/word/2010/wordprocessingDrawing" xmlns:wp="http://schemas.openxmlformats.org/drawingml/2006/wordprocessingDrawing" xmlns:w10="urn:schemas-microsoft-com:office:word" xmlns:w="http://schemas.openxmlformats.org/wordprocessingml/2006/main" xmlns:w14="http://schemas.microsoft.com/office/word/2010/wordml" xmlns:w15="http://schemas.microsoft.com/office/word/2012/wordml" xmlns:w16cid="http://schemas.microsoft.com/office/word/2016/wordml/cid" xmlns:w16se="http://schemas.microsoft.com/office/word/2015/wordml/symex" xmlns:wpg="http://schemas.microsoft.com/office/word/2010/wordprocessingGroup" xmlns:wpi="http://schemas.microsoft.com/office/word/2010/wordprocessingInk" xmlns:wne="http://schemas.microsoft.com/office/word/2006/wordml" xmlns:wps="http://schemas.microsoft.com/office/word/2010/wordprocessingShape" mc:Ignorable="w14 w15 w16se w16cid wp14">
+<w:hdr xmlns:ve="http://schemas.openxmlformats.org/markup-compatibility/2006" xmlns:o="urn:schemas-microsoft-com:office:office" xmlns:r="http://schemas.openxmlformats.org/officeDocument/2006/relationships" xmlns:m="http://schemas.openxmlformats.org/officeDocument/2006/math" xmlns:v="urn:schemas-microsoft-com:vml" xmlns:wp="http://schemas.openxmlformats.org/drawingml/2006/wordprocessingDrawing" xmlns:w10="urn:schemas-microsoft-com:office:word" xmlns:w="http://schemas.openxmlformats.org/wordprocessingml/2006/main" xmlns:wne="http://schemas.microsoft.com/office/word/2006/wordml">
   <w:p>
     <w:pPr>
       <w:pStyle w:val="a3"/>
@@ -1014,8 +1021,8 @@
 </file>
 
 <file path=word/numbering.xml><?xml version="1.0" encoding="utf-8"?>
-<w:numbering xmlns:wpc="http://schemas.microsoft.com/office/word/2010/wordprocessingCanvas" xmlns:cx="http://schemas.microsoft.com/office/drawing/2014/chartex" xmlns:cx1="http://schemas.microsoft.com/office/drawing/2015/9/8/chartex" xmlns:cx2="http://schemas.microsoft.com/office/drawing/2015/10/21/chartex" xmlns:cx3="http://schemas.microsoft.com/office/drawing/2016/5/9/chartex" xmlns:cx4="http://schemas.microsoft.com/office/drawing/2016/5/10/chartex" xmlns:cx5="http://schemas.microsoft.com/office/drawing/2016/5/11/chartex" xmlns:cx6="http://schemas.microsoft.com/office/drawing/2016/5/12/chartex" xmlns:cx7="http://schemas.microsoft.com/office/drawing/2016/5/13/chartex" xmlns:cx8="http://schemas.microsoft.com/office/drawing/2016/5/14/chartex" xmlns:mc="http://schemas.openxmlformats.org/markup-compatibility/2006" xmlns:aink="http://schemas.microsoft.com/office/drawing/2016/ink" xmlns:am3d="http://schemas.microsoft.com/office/drawing/2017/model3d" xmlns:o="urn:schemas-microsoft-com:office:office" xmlns:r="http://schemas.openxmlformats.org/officeDocument/2006/relationships" xmlns:m="http://schemas.openxmlformats.org/officeDocument/2006/math" xmlns:v="urn:schemas-microsoft-com:vml" xmlns:wp14="http://schemas.microsoft.com/office/word/2010/wordprocessingDrawing" xmlns:wp="http://schemas.openxmlformats.org/drawingml/2006/wordprocessingDrawing" xmlns:w10="urn:schemas-microsoft-com:office:word" xmlns:w="http://schemas.openxmlformats.org/wordprocessingml/2006/main" xmlns:w14="http://schemas.microsoft.com/office/word/2010/wordml" xmlns:w15="http://schemas.microsoft.com/office/word/2012/wordml" xmlns:w16cid="http://schemas.microsoft.com/office/word/2016/wordml/cid" xmlns:w16se="http://schemas.microsoft.com/office/word/2015/wordml/symex" xmlns:wpg="http://schemas.microsoft.com/office/word/2010/wordprocessingGroup" xmlns:wpi="http://schemas.microsoft.com/office/word/2010/wordprocessingInk" xmlns:wne="http://schemas.microsoft.com/office/word/2006/wordml" xmlns:wps="http://schemas.microsoft.com/office/word/2010/wordprocessingShape" mc:Ignorable="w14 w15 w16se w16cid wp14">
-  <w:abstractNum w:abstractNumId="0" w15:restartNumberingAfterBreak="0">
+<w:numbering xmlns:ve="http://schemas.openxmlformats.org/markup-compatibility/2006" xmlns:o="urn:schemas-microsoft-com:office:office" xmlns:r="http://schemas.openxmlformats.org/officeDocument/2006/relationships" xmlns:m="http://schemas.openxmlformats.org/officeDocument/2006/math" xmlns:v="urn:schemas-microsoft-com:vml" xmlns:wp="http://schemas.openxmlformats.org/drawingml/2006/wordprocessingDrawing" xmlns:w10="urn:schemas-microsoft-com:office:word" xmlns:w="http://schemas.openxmlformats.org/wordprocessingml/2006/main" xmlns:wne="http://schemas.microsoft.com/office/word/2006/wordml">
+  <w:abstractNum w:abstractNumId="0">
     <w:nsid w:val="03CA09A0"/>
     <w:multiLevelType w:val="hybridMultilevel"/>
     <w:tmpl w:val="FD146C5A"/>
@@ -1128,7 +1135,7 @@
       </w:rPr>
     </w:lvl>
   </w:abstractNum>
-  <w:abstractNum w:abstractNumId="1" w15:restartNumberingAfterBreak="0">
+  <w:abstractNum w:abstractNumId="1">
     <w:nsid w:val="053330A5"/>
     <w:multiLevelType w:val="hybridMultilevel"/>
     <w:tmpl w:val="ABA684CC"/>
@@ -1241,7 +1248,7 @@
       </w:rPr>
     </w:lvl>
   </w:abstractNum>
-  <w:abstractNum w:abstractNumId="2" w15:restartNumberingAfterBreak="0">
+  <w:abstractNum w:abstractNumId="2">
     <w:nsid w:val="06FF25D2"/>
     <w:multiLevelType w:val="hybridMultilevel"/>
     <w:tmpl w:val="79C27E4E"/>
@@ -1330,7 +1337,7 @@
       </w:pPr>
     </w:lvl>
   </w:abstractNum>
-  <w:abstractNum w:abstractNumId="3" w15:restartNumberingAfterBreak="0">
+  <w:abstractNum w:abstractNumId="3">
     <w:nsid w:val="072A0ED7"/>
     <w:multiLevelType w:val="hybridMultilevel"/>
     <w:tmpl w:val="102826EE"/>
@@ -1419,7 +1426,7 @@
       </w:pPr>
     </w:lvl>
   </w:abstractNum>
-  <w:abstractNum w:abstractNumId="4" w15:restartNumberingAfterBreak="0">
+  <w:abstractNum w:abstractNumId="4">
     <w:nsid w:val="12D06144"/>
     <w:multiLevelType w:val="hybridMultilevel"/>
     <w:tmpl w:val="2242996A"/>
@@ -1508,7 +1515,7 @@
       </w:pPr>
     </w:lvl>
   </w:abstractNum>
-  <w:abstractNum w:abstractNumId="5" w15:restartNumberingAfterBreak="0">
+  <w:abstractNum w:abstractNumId="5">
     <w:nsid w:val="20936DE3"/>
     <w:multiLevelType w:val="multilevel"/>
     <w:tmpl w:val="A24AA09C"/>
@@ -1540,11 +1547,6 @@
         <w:effect w:val="none"/>
         <w:vertAlign w:val="baseline"/>
         <w:em w:val="none"/>
-        <w14:ligatures w14:val="none"/>
-        <w14:numForm w14:val="default"/>
-        <w14:numSpacing w14:val="default"/>
-        <w14:stylisticSets/>
-        <w14:cntxtAlts w14:val="0"/>
       </w:rPr>
     </w:lvl>
     <w:lvl w:ilvl="1">
@@ -1644,7 +1646,7 @@
       </w:rPr>
     </w:lvl>
   </w:abstractNum>
-  <w:abstractNum w:abstractNumId="6" w15:restartNumberingAfterBreak="0">
+  <w:abstractNum w:abstractNumId="6">
     <w:nsid w:val="24614828"/>
     <w:multiLevelType w:val="multilevel"/>
     <w:tmpl w:val="64A4696E"/>
@@ -1761,7 +1763,7 @@
       </w:rPr>
     </w:lvl>
   </w:abstractNum>
-  <w:abstractNum w:abstractNumId="7" w15:restartNumberingAfterBreak="0">
+  <w:abstractNum w:abstractNumId="7">
     <w:nsid w:val="302119D9"/>
     <w:multiLevelType w:val="hybridMultilevel"/>
     <w:tmpl w:val="ABC2D3F4"/>
@@ -1847,7 +1849,7 @@
       </w:pPr>
     </w:lvl>
   </w:abstractNum>
-  <w:abstractNum w:abstractNumId="8" w15:restartNumberingAfterBreak="0">
+  <w:abstractNum w:abstractNumId="8">
     <w:nsid w:val="3058602B"/>
     <w:multiLevelType w:val="hybridMultilevel"/>
     <w:tmpl w:val="F52AD708"/>
@@ -1936,7 +1938,7 @@
       </w:pPr>
     </w:lvl>
   </w:abstractNum>
-  <w:abstractNum w:abstractNumId="9" w15:restartNumberingAfterBreak="0">
+  <w:abstractNum w:abstractNumId="9">
     <w:nsid w:val="326B61AA"/>
     <w:multiLevelType w:val="hybridMultilevel"/>
     <w:tmpl w:val="241A4F8C"/>
@@ -2049,7 +2051,7 @@
       </w:rPr>
     </w:lvl>
   </w:abstractNum>
-  <w:abstractNum w:abstractNumId="10" w15:restartNumberingAfterBreak="0">
+  <w:abstractNum w:abstractNumId="10">
     <w:nsid w:val="32971B57"/>
     <w:multiLevelType w:val="hybridMultilevel"/>
     <w:tmpl w:val="3544E892"/>
@@ -2162,7 +2164,7 @@
       </w:rPr>
     </w:lvl>
   </w:abstractNum>
-  <w:abstractNum w:abstractNumId="11" w15:restartNumberingAfterBreak="0">
+  <w:abstractNum w:abstractNumId="11">
     <w:nsid w:val="348B6DB5"/>
     <w:multiLevelType w:val="multilevel"/>
     <w:tmpl w:val="6D2467FC"/>
@@ -2277,7 +2279,7 @@
       </w:rPr>
     </w:lvl>
   </w:abstractNum>
-  <w:abstractNum w:abstractNumId="12" w15:restartNumberingAfterBreak="0">
+  <w:abstractNum w:abstractNumId="12">
     <w:nsid w:val="370A2FE1"/>
     <w:multiLevelType w:val="hybridMultilevel"/>
     <w:tmpl w:val="FCFE30F8"/>
@@ -2390,7 +2392,7 @@
       </w:rPr>
     </w:lvl>
   </w:abstractNum>
-  <w:abstractNum w:abstractNumId="13" w15:restartNumberingAfterBreak="0">
+  <w:abstractNum w:abstractNumId="13">
     <w:nsid w:val="3AF22746"/>
     <w:multiLevelType w:val="hybridMultilevel"/>
     <w:tmpl w:val="AB1CD6CE"/>
@@ -2503,7 +2505,7 @@
       </w:rPr>
     </w:lvl>
   </w:abstractNum>
-  <w:abstractNum w:abstractNumId="14" w15:restartNumberingAfterBreak="0">
+  <w:abstractNum w:abstractNumId="14">
     <w:nsid w:val="3CDB690C"/>
     <w:multiLevelType w:val="hybridMultilevel"/>
     <w:tmpl w:val="78140ABE"/>
@@ -2593,7 +2595,7 @@
       </w:pPr>
     </w:lvl>
   </w:abstractNum>
-  <w:abstractNum w:abstractNumId="15" w15:restartNumberingAfterBreak="0">
+  <w:abstractNum w:abstractNumId="15">
     <w:nsid w:val="3FAB4663"/>
     <w:multiLevelType w:val="hybridMultilevel"/>
     <w:tmpl w:val="1A7C664A"/>
@@ -2706,7 +2708,7 @@
       </w:rPr>
     </w:lvl>
   </w:abstractNum>
-  <w:abstractNum w:abstractNumId="16" w15:restartNumberingAfterBreak="0">
+  <w:abstractNum w:abstractNumId="16">
     <w:nsid w:val="43AC6D65"/>
     <w:multiLevelType w:val="hybridMultilevel"/>
     <w:tmpl w:val="2110B352"/>
@@ -2819,7 +2821,7 @@
       </w:rPr>
     </w:lvl>
   </w:abstractNum>
-  <w:abstractNum w:abstractNumId="17" w15:restartNumberingAfterBreak="0">
+  <w:abstractNum w:abstractNumId="17">
     <w:nsid w:val="4CAC2711"/>
     <w:multiLevelType w:val="hybridMultilevel"/>
     <w:tmpl w:val="EAD6D978"/>
@@ -2932,7 +2934,7 @@
       </w:rPr>
     </w:lvl>
   </w:abstractNum>
-  <w:abstractNum w:abstractNumId="18" w15:restartNumberingAfterBreak="0">
+  <w:abstractNum w:abstractNumId="18">
     <w:nsid w:val="50CB3DB7"/>
     <w:multiLevelType w:val="multilevel"/>
     <w:tmpl w:val="E8BAC1EC"/>
@@ -3048,7 +3050,7 @@
       </w:rPr>
     </w:lvl>
   </w:abstractNum>
-  <w:abstractNum w:abstractNumId="19" w15:restartNumberingAfterBreak="0">
+  <w:abstractNum w:abstractNumId="19">
     <w:nsid w:val="55C76A97"/>
     <w:multiLevelType w:val="hybridMultilevel"/>
     <w:tmpl w:val="EF563686"/>
@@ -3134,7 +3136,7 @@
       </w:pPr>
     </w:lvl>
   </w:abstractNum>
-  <w:abstractNum w:abstractNumId="20" w15:restartNumberingAfterBreak="0">
+  <w:abstractNum w:abstractNumId="20">
     <w:nsid w:val="5DA41706"/>
     <w:multiLevelType w:val="hybridMultilevel"/>
     <w:tmpl w:val="00BA2CD2"/>
@@ -3220,7 +3222,7 @@
       </w:pPr>
     </w:lvl>
   </w:abstractNum>
-  <w:abstractNum w:abstractNumId="21" w15:restartNumberingAfterBreak="0">
+  <w:abstractNum w:abstractNumId="21">
     <w:nsid w:val="605D26D5"/>
     <w:multiLevelType w:val="hybridMultilevel"/>
     <w:tmpl w:val="32A44AE6"/>
@@ -3309,7 +3311,7 @@
       </w:pPr>
     </w:lvl>
   </w:abstractNum>
-  <w:abstractNum w:abstractNumId="22" w15:restartNumberingAfterBreak="0">
+  <w:abstractNum w:abstractNumId="22">
     <w:nsid w:val="61553658"/>
     <w:multiLevelType w:val="hybridMultilevel"/>
     <w:tmpl w:val="D14CC6E2"/>
@@ -3398,7 +3400,7 @@
       </w:pPr>
     </w:lvl>
   </w:abstractNum>
-  <w:abstractNum w:abstractNumId="23" w15:restartNumberingAfterBreak="0">
+  <w:abstractNum w:abstractNumId="23">
     <w:nsid w:val="62034DE3"/>
     <w:multiLevelType w:val="hybridMultilevel"/>
     <w:tmpl w:val="9F948D1C"/>
@@ -3487,7 +3489,7 @@
       </w:pPr>
     </w:lvl>
   </w:abstractNum>
-  <w:abstractNum w:abstractNumId="24" w15:restartNumberingAfterBreak="0">
+  <w:abstractNum w:abstractNumId="24">
     <w:nsid w:val="63615003"/>
     <w:multiLevelType w:val="hybridMultilevel"/>
     <w:tmpl w:val="80BAF60A"/>
@@ -3576,7 +3578,7 @@
       </w:pPr>
     </w:lvl>
   </w:abstractNum>
-  <w:abstractNum w:abstractNumId="25" w15:restartNumberingAfterBreak="0">
+  <w:abstractNum w:abstractNumId="25">
     <w:nsid w:val="69ED666F"/>
     <w:multiLevelType w:val="hybridMultilevel"/>
     <w:tmpl w:val="154C83FC"/>
@@ -3662,7 +3664,7 @@
       </w:pPr>
     </w:lvl>
   </w:abstractNum>
-  <w:abstractNum w:abstractNumId="26" w15:restartNumberingAfterBreak="0">
+  <w:abstractNum w:abstractNumId="26">
     <w:nsid w:val="6D622055"/>
     <w:multiLevelType w:val="multilevel"/>
     <w:tmpl w:val="92AEA0A6"/>
@@ -3776,7 +3778,7 @@
       </w:rPr>
     </w:lvl>
   </w:abstractNum>
-  <w:abstractNum w:abstractNumId="27" w15:restartNumberingAfterBreak="0">
+  <w:abstractNum w:abstractNumId="27">
     <w:nsid w:val="6E6D197B"/>
     <w:multiLevelType w:val="multilevel"/>
     <w:tmpl w:val="640CB8FA"/>
@@ -3824,30 +3826,6 @@
         <w:vertAlign w:val="baseline"/>
         <w:em w:val="none"/>
         <w:specVanish w:val="0"/>
-        <w14:glow w14:rad="0">
-          <w14:srgbClr w14:val="000000"/>
-        </w14:glow>
-        <w14:shadow w14:blurRad="0" w14:dist="0" w14:dir="0" w14:sx="0" w14:sy="0" w14:kx="0" w14:ky="0" w14:algn="none">
-          <w14:srgbClr w14:val="000000"/>
-        </w14:shadow>
-        <w14:reflection w14:blurRad="0" w14:stA="0" w14:stPos="0" w14:endA="0" w14:endPos="0" w14:dist="0" w14:dir="0" w14:fadeDir="0" w14:sx="0" w14:sy="0" w14:kx="0" w14:ky="0" w14:algn="none"/>
-        <w14:textOutline w14:w="0" w14:cap="rnd" w14:cmpd="sng" w14:algn="ctr">
-          <w14:noFill/>
-          <w14:prstDash w14:val="solid"/>
-          <w14:bevel/>
-        </w14:textOutline>
-        <w14:scene3d>
-          <w14:camera w14:prst="orthographicFront"/>
-          <w14:lightRig w14:rig="threePt" w14:dir="t">
-            <w14:rot w14:lat="0" w14:lon="0" w14:rev="0"/>
-          </w14:lightRig>
-        </w14:scene3d>
-        <w14:props3d w14:extrusionH="0" w14:contourW="0" w14:prstMaterial="none"/>
-        <w14:ligatures w14:val="none"/>
-        <w14:numForm w14:val="default"/>
-        <w14:numSpacing w14:val="default"/>
-        <w14:stylisticSets/>
-        <w14:cntxtAlts w14:val="0"/>
       </w:rPr>
     </w:lvl>
     <w:lvl w:ilvl="2">
@@ -3935,7 +3913,7 @@
       </w:rPr>
     </w:lvl>
   </w:abstractNum>
-  <w:abstractNum w:abstractNumId="28" w15:restartNumberingAfterBreak="0">
+  <w:abstractNum w:abstractNumId="28">
     <w:nsid w:val="71E534DD"/>
     <w:multiLevelType w:val="multilevel"/>
     <w:tmpl w:val="FDD0C22E"/>
@@ -3967,11 +3945,6 @@
         <w:effect w:val="none"/>
         <w:vertAlign w:val="baseline"/>
         <w:em w:val="none"/>
-        <w14:ligatures w14:val="none"/>
-        <w14:numForm w14:val="default"/>
-        <w14:numSpacing w14:val="default"/>
-        <w14:stylisticSets/>
-        <w14:cntxtAlts w14:val="0"/>
       </w:rPr>
     </w:lvl>
     <w:lvl w:ilvl="1">
@@ -4071,7 +4044,7 @@
       </w:rPr>
     </w:lvl>
   </w:abstractNum>
-  <w:abstractNum w:abstractNumId="29" w15:restartNumberingAfterBreak="0">
+  <w:abstractNum w:abstractNumId="29">
     <w:nsid w:val="733B72C4"/>
     <w:multiLevelType w:val="hybridMultilevel"/>
     <w:tmpl w:val="1A965DC6"/>
@@ -4184,7 +4157,7 @@
       </w:rPr>
     </w:lvl>
   </w:abstractNum>
-  <w:abstractNum w:abstractNumId="30" w15:restartNumberingAfterBreak="0">
+  <w:abstractNum w:abstractNumId="30">
     <w:nsid w:val="744E2CAA"/>
     <w:multiLevelType w:val="hybridMultilevel"/>
     <w:tmpl w:val="7A4A0CAE"/>
@@ -4297,7 +4270,7 @@
       </w:rPr>
     </w:lvl>
   </w:abstractNum>
-  <w:abstractNum w:abstractNumId="31" w15:restartNumberingAfterBreak="0">
+  <w:abstractNum w:abstractNumId="31">
     <w:nsid w:val="7AC81408"/>
     <w:multiLevelType w:val="hybridMultilevel"/>
     <w:tmpl w:val="7F9C2874"/>
@@ -4410,7 +4383,7 @@
       </w:rPr>
     </w:lvl>
   </w:abstractNum>
-  <w:abstractNum w:abstractNumId="32" w15:restartNumberingAfterBreak="0">
+  <w:abstractNum w:abstractNumId="32">
     <w:nsid w:val="7ADF2137"/>
     <w:multiLevelType w:val="multilevel"/>
     <w:tmpl w:val="F9E8CACE"/>
@@ -4444,30 +4417,6 @@
         <w:vertAlign w:val="baseline"/>
         <w:em w:val="none"/>
         <w:specVanish w:val="0"/>
-        <w14:glow w14:rad="0">
-          <w14:srgbClr w14:val="000000"/>
-        </w14:glow>
-        <w14:shadow w14:blurRad="0" w14:dist="0" w14:dir="0" w14:sx="0" w14:sy="0" w14:kx="0" w14:ky="0" w14:algn="none">
-          <w14:srgbClr w14:val="000000"/>
-        </w14:shadow>
-        <w14:reflection w14:blurRad="0" w14:stA="0" w14:stPos="0" w14:endA="0" w14:endPos="0" w14:dist="0" w14:dir="0" w14:fadeDir="0" w14:sx="0" w14:sy="0" w14:kx="0" w14:ky="0" w14:algn="none"/>
-        <w14:textOutline w14:w="0" w14:cap="rnd" w14:cmpd="sng" w14:algn="ctr">
-          <w14:noFill/>
-          <w14:prstDash w14:val="solid"/>
-          <w14:bevel/>
-        </w14:textOutline>
-        <w14:scene3d>
-          <w14:camera w14:prst="orthographicFront"/>
-          <w14:lightRig w14:rig="threePt" w14:dir="t">
-            <w14:rot w14:lat="0" w14:lon="0" w14:rev="0"/>
-          </w14:lightRig>
-        </w14:scene3d>
-        <w14:props3d w14:extrusionH="0" w14:contourW="0" w14:prstMaterial="none"/>
-        <w14:ligatures w14:val="none"/>
-        <w14:numForm w14:val="default"/>
-        <w14:numSpacing w14:val="default"/>
-        <w14:stylisticSets/>
-        <w14:cntxtAlts w14:val="0"/>
       </w:rPr>
     </w:lvl>
     <w:lvl w:ilvl="1">
@@ -4567,7 +4516,7 @@
       </w:rPr>
     </w:lvl>
   </w:abstractNum>
-  <w:abstractNum w:abstractNumId="33" w15:restartNumberingAfterBreak="0">
+  <w:abstractNum w:abstractNumId="33">
     <w:nsid w:val="7BCF144C"/>
     <w:multiLevelType w:val="multilevel"/>
     <w:tmpl w:val="6718602E"/>
@@ -4685,7 +4634,7 @@
       </w:rPr>
     </w:lvl>
   </w:abstractNum>
-  <w:abstractNum w:abstractNumId="34" w15:restartNumberingAfterBreak="0">
+  <w:abstractNum w:abstractNumId="34">
     <w:nsid w:val="7C9416C6"/>
     <w:multiLevelType w:val="hybridMultilevel"/>
     <w:tmpl w:val="04906008"/>
@@ -4943,7 +4892,7 @@
 </file>
 
 <file path=word/styles.xml><?xml version="1.0" encoding="utf-8"?>
-<w:styles xmlns:mc="http://schemas.openxmlformats.org/markup-compatibility/2006" xmlns:r="http://schemas.openxmlformats.org/officeDocument/2006/relationships" xmlns:w="http://schemas.openxmlformats.org/wordprocessingml/2006/main" xmlns:w14="http://schemas.microsoft.com/office/word/2010/wordml" xmlns:w15="http://schemas.microsoft.com/office/word/2012/wordml" xmlns:w16cid="http://schemas.microsoft.com/office/word/2016/wordml/cid" xmlns:w16se="http://schemas.microsoft.com/office/word/2015/wordml/symex" mc:Ignorable="w14 w15 w16se w16cid">
+<w:styles xmlns:r="http://schemas.openxmlformats.org/officeDocument/2006/relationships" xmlns:w="http://schemas.openxmlformats.org/wordprocessingml/2006/main">
   <w:docDefaults>
     <w:rPrDefault>
       <w:rPr>
@@ -4953,7 +4902,7 @@
     </w:rPrDefault>
     <w:pPrDefault/>
   </w:docDefaults>
-  <w:latentStyles w:defLockedState="0" w:defUIPriority="0" w:defSemiHidden="0" w:defUnhideWhenUsed="0" w:defQFormat="0" w:count="375">
+  <w:latentStyles w:defLockedState="0" w:defUIPriority="0" w:defSemiHidden="0" w:defUnhideWhenUsed="0" w:defQFormat="0" w:count="267">
     <w:lsdException w:name="Normal" w:qFormat="1"/>
     <w:lsdException w:name="heading 1" w:qFormat="1"/>
     <w:lsdException w:name="heading 2" w:semiHidden="1" w:unhideWhenUsed="1" w:qFormat="1"/>
@@ -5136,114 +5085,6 @@
     <w:lsdException w:name="Book Title" w:uiPriority="33"/>
     <w:lsdException w:name="Bibliography" w:semiHidden="1" w:uiPriority="37" w:unhideWhenUsed="1"/>
     <w:lsdException w:name="TOC Heading" w:semiHidden="1" w:uiPriority="39" w:unhideWhenUsed="1" w:qFormat="1"/>
-    <w:lsdException w:name="Plain Table 1" w:uiPriority="41"/>
-    <w:lsdException w:name="Plain Table 2" w:uiPriority="42"/>
-    <w:lsdException w:name="Plain Table 3" w:uiPriority="43"/>
-    <w:lsdException w:name="Plain Table 4" w:uiPriority="44"/>
-    <w:lsdException w:name="Plain Table 5" w:uiPriority="45"/>
-    <w:lsdException w:name="Grid Table Light" w:uiPriority="40"/>
-    <w:lsdException w:name="Grid Table 1 Light" w:uiPriority="46"/>
-    <w:lsdException w:name="Grid Table 2" w:uiPriority="47"/>
-    <w:lsdException w:name="Grid Table 3" w:uiPriority="48"/>
-    <w:lsdException w:name="Grid Table 4" w:uiPriority="49"/>
-    <w:lsdException w:name="Grid Table 5 Dark" w:uiPriority="50"/>
-    <w:lsdException w:name="Grid Table 6 Colorful" w:uiPriority="51"/>
-    <w:lsdException w:name="Grid Table 7 Colorful" w:uiPriority="52"/>
-    <w:lsdException w:name="Grid Table 1 Light Accent 1" w:uiPriority="46"/>
-    <w:lsdException w:name="Grid Table 2 Accent 1" w:uiPriority="47"/>
-    <w:lsdException w:name="Grid Table 3 Accent 1" w:uiPriority="48"/>
-    <w:lsdException w:name="Grid Table 4 Accent 1" w:uiPriority="49"/>
-    <w:lsdException w:name="Grid Table 5 Dark Accent 1" w:uiPriority="50"/>
-    <w:lsdException w:name="Grid Table 6 Colorful Accent 1" w:uiPriority="51"/>
-    <w:lsdException w:name="Grid Table 7 Colorful Accent 1" w:uiPriority="52"/>
-    <w:lsdException w:name="Grid Table 1 Light Accent 2" w:uiPriority="46"/>
-    <w:lsdException w:name="Grid Table 2 Accent 2" w:uiPriority="47"/>
-    <w:lsdException w:name="Grid Table 3 Accent 2" w:uiPriority="48"/>
-    <w:lsdException w:name="Grid Table 4 Accent 2" w:uiPriority="49"/>
-    <w:lsdException w:name="Grid Table 5 Dark Accent 2" w:uiPriority="50"/>
-    <w:lsdException w:name="Grid Table 6 Colorful Accent 2" w:uiPriority="51"/>
-    <w:lsdException w:name="Grid Table 7 Colorful Accent 2" w:uiPriority="52"/>
-    <w:lsdException w:name="Grid Table 1 Light Accent 3" w:uiPriority="46"/>
-    <w:lsdException w:name="Grid Table 2 Accent 3" w:uiPriority="47"/>
-    <w:lsdException w:name="Grid Table 3 Accent 3" w:uiPriority="48"/>
-    <w:lsdException w:name="Grid Table 4 Accent 3" w:uiPriority="49"/>
-    <w:lsdException w:name="Grid Table 5 Dark Accent 3" w:uiPriority="50"/>
-    <w:lsdException w:name="Grid Table 6 Colorful Accent 3" w:uiPriority="51"/>
-    <w:lsdException w:name="Grid Table 7 Colorful Accent 3" w:uiPriority="52"/>
-    <w:lsdException w:name="Grid Table 1 Light Accent 4" w:uiPriority="46"/>
-    <w:lsdException w:name="Grid Table 2 Accent 4" w:uiPriority="47"/>
-    <w:lsdException w:name="Grid Table 3 Accent 4" w:uiPriority="48"/>
-    <w:lsdException w:name="Grid Table 4 Accent 4" w:uiPriority="49"/>
-    <w:lsdException w:name="Grid Table 5 Dark Accent 4" w:uiPriority="50"/>
-    <w:lsdException w:name="Grid Table 6 Colorful Accent 4" w:uiPriority="51"/>
-    <w:lsdException w:name="Grid Table 7 Colorful Accent 4" w:uiPriority="52"/>
-    <w:lsdException w:name="Grid Table 1 Light Accent 5" w:uiPriority="46"/>
-    <w:lsdException w:name="Grid Table 2 Accent 5" w:uiPriority="47"/>
-    <w:lsdException w:name="Grid Table 3 Accent 5" w:uiPriority="48"/>
-    <w:lsdException w:name="Grid Table 4 Accent 5" w:uiPriority="49"/>
-    <w:lsdException w:name="Grid Table 5 Dark Accent 5" w:uiPriority="50"/>
-    <w:lsdException w:name="Grid Table 6 Colorful Accent 5" w:uiPriority="51"/>
-    <w:lsdException w:name="Grid Table 7 Colorful Accent 5" w:uiPriority="52"/>
-    <w:lsdException w:name="Grid Table 1 Light Accent 6" w:uiPriority="46"/>
-    <w:lsdException w:name="Grid Table 2 Accent 6" w:uiPriority="47"/>
-    <w:lsdException w:name="Grid Table 3 Accent 6" w:uiPriority="48"/>
-    <w:lsdException w:name="Grid Table 4 Accent 6" w:uiPriority="49"/>
-    <w:lsdException w:name="Grid Table 5 Dark Accent 6" w:uiPriority="50"/>
-    <w:lsdException w:name="Grid Table 6 Colorful Accent 6" w:uiPriority="51"/>
-    <w:lsdException w:name="Grid Table 7 Colorful Accent 6" w:uiPriority="52"/>
-    <w:lsdException w:name="List Table 1 Light" w:uiPriority="46"/>
-    <w:lsdException w:name="List Table 2" w:uiPriority="47"/>
-    <w:lsdException w:name="List Table 3" w:uiPriority="48"/>
-    <w:lsdException w:name="List Table 4" w:uiPriority="49"/>
-    <w:lsdException w:name="List Table 5 Dark" w:uiPriority="50"/>
-    <w:lsdException w:name="List Table 6 Colorful" w:uiPriority="51"/>
-    <w:lsdException w:name="List Table 7 Colorful" w:uiPriority="52"/>
-    <w:lsdException w:name="List Table 1 Light Accent 1" w:uiPriority="46"/>
-    <w:lsdException w:name="List Table 2 Accent 1" w:uiPriority="47"/>
-    <w:lsdException w:name="List Table 3 Accent 1" w:uiPriority="48"/>
-    <w:lsdException w:name="List Table 4 Accent 1" w:uiPriority="49"/>
-    <w:lsdException w:name="List Table 5 Dark Accent 1" w:uiPriority="50"/>
-    <w:lsdException w:name="List Table 6 Colorful Accent 1" w:uiPriority="51"/>
-    <w:lsdException w:name="List Table 7 Colorful Accent 1" w:uiPriority="52"/>
-    <w:lsdException w:name="List Table 1 Light Accent 2" w:uiPriority="46"/>
-    <w:lsdException w:name="List Table 2 Accent 2" w:uiPriority="47"/>
-    <w:lsdException w:name="List Table 3 Accent 2" w:uiPriority="48"/>
-    <w:lsdException w:name="List Table 4 Accent 2" w:uiPriority="49"/>
-    <w:lsdException w:name="List Table 5 Dark Accent 2" w:uiPriority="50"/>
-    <w:lsdException w:name="List Table 6 Colorful Accent 2" w:uiPriority="51"/>
-    <w:lsdException w:name="List Table 7 Colorful Accent 2" w:uiPriority="52"/>
-    <w:lsdException w:name="List Table 1 Light Accent 3" w:uiPriority="46"/>
-    <w:lsdException w:name="List Table 2 Accent 3" w:uiPriority="47"/>
-    <w:lsdException w:name="List Table 3 Accent 3" w:uiPriority="48"/>
-    <w:lsdException w:name="List Table 4 Accent 3" w:uiPriority="49"/>
-    <w:lsdException w:name="List Table 5 Dark Accent 3" w:uiPriority="50"/>
-    <w:lsdException w:name="List Table 6 Colorful Accent 3" w:uiPriority="51"/>
-    <w:lsdException w:name="List Table 7 Colorful Accent 3" w:uiPriority="52"/>
-    <w:lsdException w:name="List Table 1 Light Accent 4" w:uiPriority="46"/>
-    <w:lsdException w:name="List Table 2 Accent 4" w:uiPriority="47"/>
-    <w:lsdException w:name="List Table 3 Accent 4" w:uiPriority="48"/>
-    <w:lsdException w:name="List Table 4 Accent 4" w:uiPriority="49"/>
-    <w:lsdException w:name="List Table 5 Dark Accent 4" w:uiPriority="50"/>
-    <w:lsdException w:name="List Table 6 Colorful Accent 4" w:uiPriority="51"/>
-    <w:lsdException w:name="List Table 7 Colorful Accent 4" w:uiPriority="52"/>
-    <w:lsdException w:name="List Table 1 Light Accent 5" w:uiPriority="46"/>
-    <w:lsdException w:name="List Table 2 Accent 5" w:uiPriority="47"/>
-    <w:lsdException w:name="List Table 3 Accent 5" w:uiPriority="48"/>
-    <w:lsdException w:name="List Table 4 Accent 5" w:uiPriority="49"/>
-    <w:lsdException w:name="List Table 5 Dark Accent 5" w:uiPriority="50"/>
-    <w:lsdException w:name="List Table 6 Colorful Accent 5" w:uiPriority="51"/>
-    <w:lsdException w:name="List Table 7 Colorful Accent 5" w:uiPriority="52"/>
-    <w:lsdException w:name="List Table 1 Light Accent 6" w:uiPriority="46"/>
-    <w:lsdException w:name="List Table 2 Accent 6" w:uiPriority="47"/>
-    <w:lsdException w:name="List Table 3 Accent 6" w:uiPriority="48"/>
-    <w:lsdException w:name="List Table 4 Accent 6" w:uiPriority="49"/>
-    <w:lsdException w:name="List Table 5 Dark Accent 6" w:uiPriority="50"/>
-    <w:lsdException w:name="List Table 6 Colorful Accent 6" w:uiPriority="51"/>
-    <w:lsdException w:name="List Table 7 Colorful Accent 6" w:uiPriority="52"/>
-    <w:lsdException w:name="Mention" w:semiHidden="1" w:uiPriority="99" w:unhideWhenUsed="1"/>
-    <w:lsdException w:name="Smart Hyperlink" w:semiHidden="1" w:uiPriority="99" w:unhideWhenUsed="1"/>
-    <w:lsdException w:name="Hashtag" w:semiHidden="1" w:uiPriority="99" w:unhideWhenUsed="1"/>
-    <w:lsdException w:name="Unresolved Mention" w:semiHidden="1" w:uiPriority="99" w:unhideWhenUsed="1"/>
   </w:latentStyles>
   <w:style w:type="paragraph" w:default="1" w:styleId="a">
     <w:name w:val="Normal"/>
@@ -5263,7 +5104,7 @@
     <w:name w:val="heading 1"/>
     <w:basedOn w:val="a"/>
     <w:next w:val="a"/>
-    <w:link w:val="10"/>
+    <w:link w:val="1Char"/>
     <w:autoRedefine/>
     <w:qFormat/>
     <w:rsid w:val="00A44717"/>
@@ -5271,7 +5112,7 @@
       <w:numPr>
         <w:numId w:val="37"/>
       </w:numPr>
-      <w:spacing w:beforeLines="50" w:before="120" w:afterLines="50" w:after="120" w:line="240" w:lineRule="atLeast"/>
+      <w:spacing w:beforeLines="50" w:afterLines="50" w:line="240" w:lineRule="atLeast"/>
       <w:outlineLvl w:val="0"/>
     </w:pPr>
     <w:rPr>
@@ -5286,7 +5127,7 @@
     <w:name w:val="heading 2"/>
     <w:basedOn w:val="a"/>
     <w:next w:val="a"/>
-    <w:link w:val="20"/>
+    <w:link w:val="2Char"/>
     <w:autoRedefine/>
     <w:unhideWhenUsed/>
     <w:qFormat/>
@@ -5298,7 +5139,7 @@
         <w:ilvl w:val="1"/>
         <w:numId w:val="37"/>
       </w:numPr>
-      <w:spacing w:beforeLines="50" w:before="120" w:afterLines="50" w:after="120" w:line="240" w:lineRule="auto"/>
+      <w:spacing w:beforeLines="50" w:afterLines="50" w:line="240" w:lineRule="auto"/>
       <w:outlineLvl w:val="1"/>
     </w:pPr>
     <w:rPr>
@@ -5312,7 +5153,7 @@
     <w:name w:val="heading 3"/>
     <w:basedOn w:val="a"/>
     <w:next w:val="a"/>
-    <w:link w:val="30"/>
+    <w:link w:val="3Char"/>
     <w:autoRedefine/>
     <w:unhideWhenUsed/>
     <w:qFormat/>
@@ -5324,7 +5165,7 @@
         <w:ilvl w:val="2"/>
         <w:numId w:val="29"/>
       </w:numPr>
-      <w:spacing w:beforeLines="100" w:before="240" w:afterLines="100" w:after="240" w:line="240" w:lineRule="exact"/>
+      <w:spacing w:beforeLines="100" w:afterLines="100" w:line="240" w:lineRule="exact"/>
       <w:outlineLvl w:val="2"/>
     </w:pPr>
     <w:rPr>
@@ -5338,7 +5179,7 @@
     <w:name w:val="heading 4"/>
     <w:basedOn w:val="a"/>
     <w:next w:val="a"/>
-    <w:link w:val="40"/>
+    <w:link w:val="4Char"/>
     <w:autoRedefine/>
     <w:qFormat/>
     <w:rsid w:val="002F172B"/>
@@ -5370,6 +5211,7 @@
     <w:uiPriority w:val="99"/>
     <w:semiHidden/>
     <w:unhideWhenUsed/>
+    <w:qFormat/>
     <w:tblPr>
       <w:tblInd w:w="0" w:type="dxa"/>
       <w:tblCellMar>
@@ -5389,6 +5231,7 @@
   <w:style w:type="paragraph" w:styleId="a3">
     <w:name w:val="header"/>
     <w:basedOn w:val="a"/>
+    <w:rsid w:val="001378E2"/>
     <w:pPr>
       <w:pBdr>
         <w:bottom w:val="single" w:sz="6" w:space="1" w:color="auto"/>
@@ -5408,7 +5251,7 @@
   <w:style w:type="paragraph" w:styleId="a4">
     <w:name w:val="caption"/>
     <w:basedOn w:val="a"/>
-    <w:link w:val="a5"/>
+    <w:link w:val="Char"/>
     <w:qFormat/>
     <w:rsid w:val="00440510"/>
     <w:pPr>
@@ -5424,11 +5267,12 @@
       <w:szCs w:val="20"/>
     </w:rPr>
   </w:style>
-  <w:style w:type="paragraph" w:styleId="a6">
+  <w:style w:type="paragraph" w:styleId="a5">
     <w:name w:val="footer"/>
     <w:basedOn w:val="a"/>
-    <w:link w:val="a7"/>
+    <w:link w:val="Char0"/>
     <w:uiPriority w:val="99"/>
+    <w:rsid w:val="001378E2"/>
     <w:pPr>
       <w:tabs>
         <w:tab w:val="center" w:pos="4153"/>
@@ -5441,9 +5285,9 @@
       <w:szCs w:val="18"/>
     </w:rPr>
   </w:style>
-  <w:style w:type="character" w:customStyle="1" w:styleId="a7">
-    <w:name w:val="页脚 字符"/>
-    <w:link w:val="a6"/>
+  <w:style w:type="character" w:customStyle="1" w:styleId="Char0">
+    <w:name w:val="页脚 Char"/>
+    <w:link w:val="a5"/>
     <w:uiPriority w:val="99"/>
     <w:rsid w:val="00BB2F26"/>
     <w:rPr>
@@ -5451,11 +5295,11 @@
       <w:szCs w:val="18"/>
     </w:rPr>
   </w:style>
-  <w:style w:type="paragraph" w:styleId="a8">
+  <w:style w:type="paragraph" w:styleId="a6">
     <w:name w:val="Title"/>
     <w:basedOn w:val="a"/>
     <w:next w:val="a"/>
-    <w:link w:val="a9"/>
+    <w:link w:val="Char1"/>
     <w:autoRedefine/>
     <w:qFormat/>
     <w:rsid w:val="00E55CBA"/>
@@ -5472,10 +5316,10 @@
       <w:szCs w:val="32"/>
     </w:rPr>
   </w:style>
-  <w:style w:type="character" w:customStyle="1" w:styleId="a9">
-    <w:name w:val="标题 字符"/>
+  <w:style w:type="character" w:customStyle="1" w:styleId="Char1">
+    <w:name w:val="标题 Char"/>
     <w:basedOn w:val="a0"/>
-    <w:link w:val="a8"/>
+    <w:link w:val="a6"/>
     <w:rsid w:val="00E55CBA"/>
     <w:rPr>
       <w:rFonts w:cstheme="majorBidi"/>
@@ -5485,8 +5329,8 @@
       <w:szCs w:val="32"/>
     </w:rPr>
   </w:style>
-  <w:style w:type="character" w:customStyle="1" w:styleId="10">
-    <w:name w:val="标题 1 字符"/>
+  <w:style w:type="character" w:customStyle="1" w:styleId="1Char">
+    <w:name w:val="标题 1 Char"/>
     <w:basedOn w:val="a0"/>
     <w:link w:val="1"/>
     <w:rsid w:val="00A44717"/>
@@ -5498,12 +5342,13 @@
       <w:szCs w:val="44"/>
     </w:rPr>
   </w:style>
-  <w:style w:type="table" w:styleId="aa">
+  <w:style w:type="table" w:styleId="a7">
     <w:name w:val="Table Grid"/>
     <w:basedOn w:val="a1"/>
     <w:uiPriority w:val="99"/>
     <w:rsid w:val="00712D3D"/>
     <w:tblPr>
+      <w:tblInd w:w="0" w:type="dxa"/>
       <w:tblBorders>
         <w:top w:val="single" w:sz="4" w:space="0" w:color="auto"/>
         <w:left w:val="single" w:sz="4" w:space="0" w:color="auto"/>
@@ -5512,10 +5357,16 @@
         <w:insideH w:val="single" w:sz="4" w:space="0" w:color="auto"/>
         <w:insideV w:val="single" w:sz="4" w:space="0" w:color="auto"/>
       </w:tblBorders>
+      <w:tblCellMar>
+        <w:top w:w="0" w:type="dxa"/>
+        <w:left w:w="108" w:type="dxa"/>
+        <w:bottom w:w="0" w:type="dxa"/>
+        <w:right w:w="108" w:type="dxa"/>
+      </w:tblCellMar>
     </w:tblPr>
   </w:style>
-  <w:style w:type="character" w:customStyle="1" w:styleId="a5">
-    <w:name w:val="题注 字符"/>
+  <w:style w:type="character" w:customStyle="1" w:styleId="Char">
+    <w:name w:val="题注 Char"/>
     <w:basedOn w:val="a0"/>
     <w:link w:val="a4"/>
     <w:rsid w:val="00440510"/>
@@ -5526,8 +5377,8 @@
       <w:sz w:val="15"/>
     </w:rPr>
   </w:style>
-  <w:style w:type="character" w:customStyle="1" w:styleId="20">
-    <w:name w:val="标题 2 字符"/>
+  <w:style w:type="character" w:customStyle="1" w:styleId="2Char">
+    <w:name w:val="标题 2 Char"/>
     <w:basedOn w:val="a0"/>
     <w:link w:val="2"/>
     <w:rsid w:val="007C752D"/>
@@ -5539,8 +5390,8 @@
       <w:szCs w:val="32"/>
     </w:rPr>
   </w:style>
-  <w:style w:type="character" w:customStyle="1" w:styleId="30">
-    <w:name w:val="标题 3 字符"/>
+  <w:style w:type="character" w:customStyle="1" w:styleId="3Char">
+    <w:name w:val="标题 3 Char"/>
     <w:basedOn w:val="a0"/>
     <w:link w:val="3"/>
     <w:rsid w:val="006D1C71"/>
@@ -5582,7 +5433,7 @@
     <w:autoRedefine/>
     <w:rsid w:val="002F38DC"/>
     <w:pPr>
-      <w:spacing w:beforeLines="50" w:before="120" w:afterLines="50" w:after="120" w:line="240" w:lineRule="exact"/>
+      <w:spacing w:beforeLines="50" w:afterLines="50" w:line="240" w:lineRule="exact"/>
     </w:pPr>
     <w:rPr>
       <w:noProof/>
@@ -5599,7 +5450,7 @@
       <w:szCs w:val="24"/>
     </w:rPr>
   </w:style>
-  <w:style w:type="table" w:styleId="21">
+  <w:style w:type="table" w:customStyle="1" w:styleId="PlainTable2">
     <w:name w:val="Plain Table 2"/>
     <w:basedOn w:val="a1"/>
     <w:uiPriority w:val="42"/>
@@ -5607,10 +5458,17 @@
     <w:tblPr>
       <w:tblStyleRowBandSize w:val="1"/>
       <w:tblStyleColBandSize w:val="1"/>
+      <w:tblInd w:w="0" w:type="dxa"/>
       <w:tblBorders>
         <w:top w:val="single" w:sz="4" w:space="0" w:color="7F7F7F" w:themeColor="text1" w:themeTint="80"/>
         <w:bottom w:val="single" w:sz="4" w:space="0" w:color="7F7F7F" w:themeColor="text1" w:themeTint="80"/>
       </w:tblBorders>
+      <w:tblCellMar>
+        <w:top w:w="0" w:type="dxa"/>
+        <w:left w:w="108" w:type="dxa"/>
+        <w:bottom w:w="0" w:type="dxa"/>
+        <w:right w:w="108" w:type="dxa"/>
+      </w:tblCellMar>
     </w:tblPr>
     <w:tblStylePr w:type="firstRow">
       <w:rPr>
@@ -5676,7 +5534,7 @@
       </w:tcPr>
     </w:tblStylePr>
   </w:style>
-  <w:style w:type="character" w:styleId="ab">
+  <w:style w:type="character" w:styleId="a8">
     <w:name w:val="footnote reference"/>
     <w:basedOn w:val="a0"/>
     <w:rsid w:val="0094372A"/>
@@ -5686,7 +5544,7 @@
       <w:vertAlign w:val="superscript"/>
     </w:rPr>
   </w:style>
-  <w:style w:type="character" w:customStyle="1" w:styleId="ac">
+  <w:style w:type="character" w:customStyle="1" w:styleId="a9">
     <w:name w:val="表格"/>
     <w:basedOn w:val="a0"/>
     <w:rsid w:val="00A240C2"/>
@@ -5696,7 +5554,7 @@
       <w:sz w:val="22"/>
     </w:rPr>
   </w:style>
-  <w:style w:type="character" w:customStyle="1" w:styleId="ad">
+  <w:style w:type="character" w:customStyle="1" w:styleId="aa">
     <w:name w:val="表格内容"/>
     <w:basedOn w:val="a0"/>
     <w:rsid w:val="00A240C2"/>
@@ -5704,7 +5562,7 @@
       <w:sz w:val="18"/>
     </w:rPr>
   </w:style>
-  <w:style w:type="paragraph" w:styleId="ae">
+  <w:style w:type="paragraph" w:styleId="ab">
     <w:name w:val="List"/>
     <w:basedOn w:val="a"/>
     <w:rsid w:val="0009427A"/>
@@ -5715,11 +5573,11 @@
       <w:rFonts w:cs="Tahoma"/>
     </w:rPr>
   </w:style>
-  <w:style w:type="paragraph" w:styleId="af">
+  <w:style w:type="paragraph" w:styleId="ac">
     <w:name w:val="Quote"/>
     <w:basedOn w:val="a"/>
     <w:next w:val="a"/>
-    <w:link w:val="af0"/>
+    <w:link w:val="Char2"/>
     <w:uiPriority w:val="99"/>
     <w:rsid w:val="0009427A"/>
     <w:pPr>
@@ -5733,10 +5591,10 @@
       <w:color w:val="404040" w:themeColor="text1" w:themeTint="BF"/>
     </w:rPr>
   </w:style>
-  <w:style w:type="character" w:customStyle="1" w:styleId="af0">
-    <w:name w:val="引用 字符"/>
+  <w:style w:type="character" w:customStyle="1" w:styleId="Char2">
+    <w:name w:val="引用 Char"/>
     <w:basedOn w:val="a0"/>
-    <w:link w:val="af"/>
+    <w:link w:val="ac"/>
     <w:uiPriority w:val="99"/>
     <w:rsid w:val="0009427A"/>
     <w:rPr>
@@ -5747,7 +5605,7 @@
       <w:szCs w:val="24"/>
     </w:rPr>
   </w:style>
-  <w:style w:type="numbering" w:customStyle="1" w:styleId="11">
+  <w:style w:type="numbering" w:customStyle="1" w:styleId="10">
     <w:name w:val="无列表1"/>
     <w:next w:val="a2"/>
     <w:uiPriority w:val="99"/>
@@ -5755,10 +5613,10 @@
     <w:unhideWhenUsed/>
     <w:rsid w:val="0009427A"/>
   </w:style>
-  <w:style w:type="paragraph" w:styleId="af1">
+  <w:style w:type="paragraph" w:styleId="ad">
     <w:name w:val="footnote text"/>
     <w:basedOn w:val="a"/>
-    <w:link w:val="af2"/>
+    <w:link w:val="Char3"/>
     <w:rsid w:val="004764C5"/>
     <w:pPr>
       <w:snapToGrid w:val="0"/>
@@ -5769,10 +5627,10 @@
       <w:szCs w:val="18"/>
     </w:rPr>
   </w:style>
-  <w:style w:type="character" w:customStyle="1" w:styleId="af2">
-    <w:name w:val="脚注文本 字符"/>
+  <w:style w:type="character" w:customStyle="1" w:styleId="Char3">
+    <w:name w:val="脚注文本 Char"/>
     <w:basedOn w:val="a0"/>
-    <w:link w:val="af1"/>
+    <w:link w:val="ad"/>
     <w:rsid w:val="004764C5"/>
     <w:rPr>
       <w:sz w:val="18"/>
@@ -5792,7 +5650,7 @@
       <w:rFonts w:ascii="宋体" w:hAnsi="宋体" w:cs="宋体"/>
     </w:rPr>
   </w:style>
-  <w:style w:type="character" w:styleId="af3">
+  <w:style w:type="character" w:styleId="ae">
     <w:name w:val="Hyperlink"/>
     <w:basedOn w:val="a0"/>
     <w:uiPriority w:val="99"/>
@@ -5802,7 +5660,7 @@
       <w:u w:val="single"/>
     </w:rPr>
   </w:style>
-  <w:style w:type="character" w:styleId="af4">
+  <w:style w:type="character" w:customStyle="1" w:styleId="UnresolvedMention">
     <w:name w:val="Unresolved Mention"/>
     <w:basedOn w:val="a0"/>
     <w:uiPriority w:val="99"/>
@@ -5814,7 +5672,7 @@
       <w:shd w:val="clear" w:color="auto" w:fill="E1DFDD"/>
     </w:rPr>
   </w:style>
-  <w:style w:type="paragraph" w:styleId="af5">
+  <w:style w:type="paragraph" w:styleId="af">
     <w:name w:val="List Paragraph"/>
     <w:basedOn w:val="a"/>
     <w:uiPriority w:val="99"/>
@@ -5823,10 +5681,10 @@
       <w:ind w:firstLineChars="200" w:firstLine="420"/>
     </w:pPr>
   </w:style>
-  <w:style w:type="paragraph" w:customStyle="1" w:styleId="af6">
+  <w:style w:type="paragraph" w:customStyle="1" w:styleId="af0">
     <w:name w:val="代码行号"/>
     <w:basedOn w:val="a"/>
-    <w:link w:val="af7"/>
+    <w:link w:val="af1"/>
     <w:autoRedefine/>
     <w:qFormat/>
     <w:rsid w:val="00801C1C"/>
@@ -5839,34 +5697,34 @@
       <w:szCs w:val="20"/>
     </w:rPr>
   </w:style>
-  <w:style w:type="paragraph" w:customStyle="1" w:styleId="af8">
+  <w:style w:type="paragraph" w:customStyle="1" w:styleId="af2">
     <w:name w:val="插图"/>
     <w:basedOn w:val="a"/>
-    <w:link w:val="af9"/>
+    <w:link w:val="af3"/>
     <w:autoRedefine/>
     <w:qFormat/>
     <w:rsid w:val="00CA0242"/>
     <w:pPr>
-      <w:spacing w:beforeLines="50" w:before="120" w:afterLines="50" w:after="120" w:line="240" w:lineRule="atLeast"/>
+      <w:spacing w:beforeLines="50" w:afterLines="50" w:line="240" w:lineRule="atLeast"/>
       <w:jc w:val="center"/>
     </w:pPr>
     <w:rPr>
       <w:noProof/>
     </w:rPr>
   </w:style>
-  <w:style w:type="character" w:customStyle="1" w:styleId="af7">
+  <w:style w:type="character" w:customStyle="1" w:styleId="af1">
     <w:name w:val="代码行号 字符"/>
     <w:basedOn w:val="a0"/>
-    <w:link w:val="af6"/>
+    <w:link w:val="af0"/>
     <w:rsid w:val="00801C1C"/>
     <w:rPr>
       <w:rFonts w:ascii="Consolas" w:hAnsi="Consolas"/>
     </w:rPr>
   </w:style>
-  <w:style w:type="character" w:customStyle="1" w:styleId="af9">
+  <w:style w:type="character" w:customStyle="1" w:styleId="af3">
     <w:name w:val="插图 字符"/>
     <w:basedOn w:val="a0"/>
-    <w:link w:val="af8"/>
+    <w:link w:val="af2"/>
     <w:rsid w:val="00CA0242"/>
     <w:rPr>
       <w:noProof/>
@@ -5874,8 +5732,8 @@
       <w:szCs w:val="24"/>
     </w:rPr>
   </w:style>
-  <w:style w:type="character" w:customStyle="1" w:styleId="40">
-    <w:name w:val="标题 4 字符"/>
+  <w:style w:type="character" w:customStyle="1" w:styleId="4Char">
+    <w:name w:val="标题 4 Char"/>
     <w:basedOn w:val="a0"/>
     <w:link w:val="4"/>
     <w:rsid w:val="002F172B"/>
@@ -5933,7 +5791,7 @@
     </a:clrScheme>
     <a:fontScheme name="Office">
       <a:majorFont>
-        <a:latin typeface="等线 Light" panose="020F0302020204030204"/>
+        <a:latin typeface="等线 Light"/>
         <a:ea typeface=""/>
         <a:cs typeface=""/>
         <a:font script="Jpan" typeface="游ゴシック Light"/>
@@ -5985,7 +5843,7 @@
         <a:font script="Tfng" typeface="Ebrima"/>
       </a:majorFont>
       <a:minorFont>
-        <a:latin typeface="等线" panose="020F0502020204030204"/>
+        <a:latin typeface="等线"/>
         <a:ea typeface=""/>
         <a:cs typeface=""/>
         <a:font script="Jpan" typeface="游明朝"/>
@@ -6179,7 +6037,7 @@
   <a:extraClrSchemeLst/>
   <a:extLst>
     <a:ext uri="{05A4C25C-085E-4340-85A3-A5531E510DB2}">
-      <thm15:themeFamily xmlns:thm15="http://schemas.microsoft.com/office/thememl/2012/main" name="Office Theme" id="{62F939B6-93AF-4DB8-9C6B-D6C7DFDC589F}" vid="{4A3C46E8-61CC-4603-A589-7422A47A8E4A}"/>
+      <thm15:themeFamily xmlns:thm15="http://schemas.microsoft.com/office/thememl/2012/main" xmlns="" name="Office Theme" id="{62F939B6-93AF-4DB8-9C6B-D6C7DFDC589F}" vid="{4A3C46E8-61CC-4603-A589-7422A47A8E4A}"/>
     </a:ext>
   </a:extLst>
 </a:theme>

</xml_diff>